<commit_message>
Send emails integration test.
</commit_message>
<xml_diff>
--- a/src/main/resources/dlp_small.docx
+++ b/src/main/resources/dlp_small.docx
@@ -40,6 +40,12 @@
     <w:p>
       <w:r>
         <w:t>bdd_15</w:t>
+      </w:r>
+    </w:p>
+    <w:p/>
+    <w:p>
+      <w:r>
+        <w:t>ssn:333-22-1111</w:t>
       </w:r>
       <w:bookmarkStart w:id="0" w:name="_GoBack"/>
       <w:bookmarkEnd w:id="0"/>

</xml_diff>